<commit_message>
Fix na column dropping
</commit_message>
<xml_diff>
--- a/Documentation/Week2.docx
+++ b/Documentation/Week2.docx
@@ -626,40 +626,10 @@
       </w:r>
     </w:p>
     <w:p>
-      <w:pPr>
-        <w:spacing w:after="0" w:line="240" w:lineRule="auto"/>
-        <w:rPr>
-          <w:rFonts w:ascii="Calibri" w:eastAsia="Times New Roman" w:hAnsi="Calibri" w:cs="Times New Roman"/>
-          <w:color w:val="000000"/>
-          <w:sz w:val="24"/>
-          <w:szCs w:val="24"/>
-        </w:rPr>
-      </w:pPr>
-    </w:p>
-    <w:p>
-      <w:pPr>
-        <w:spacing w:after="0" w:line="240" w:lineRule="auto"/>
-        <w:rPr>
-          <w:rFonts w:ascii="Calibri" w:eastAsia="Times New Roman" w:hAnsi="Calibri" w:cs="Times New Roman"/>
-          <w:color w:val="000000"/>
-          <w:sz w:val="24"/>
-          <w:szCs w:val="24"/>
-        </w:rPr>
-      </w:pPr>
-      <w:r>
-        <w:rPr>
-          <w:rFonts w:ascii="Calibri" w:eastAsia="Times New Roman" w:hAnsi="Calibri" w:cs="Times New Roman"/>
-          <w:color w:val="000000"/>
-          <w:sz w:val="24"/>
-          <w:szCs w:val="24"/>
-        </w:rPr>
-        <w:t>5) I am still trying to deal with "nan" values when finding unique annotations, as it creates an extra column in the csv, but I will be able to get it solved very soon</w:t>
-      </w:r>
-    </w:p>
-    <w:p>
       <w:bookmarkStart w:id="0" w:name="_GoBack"/>
       <w:bookmarkEnd w:id="0"/>
     </w:p>
+    <w:p/>
     <w:p/>
     <w:sectPr>
       <w:pgSz w:w="12240" w:h="15840"/>

</xml_diff>